<commit_message>
style: change ui style
</commit_message>
<xml_diff>
--- a/coop-server/src/template/doc/DVLK_hop_dong_dich_vu.docx
+++ b/coop-server/src/template/doc/DVLK_hop_dong_dich_vu.docx
@@ -324,43 +324,7 @@
           <w:sz w:val="24"/>
           <w:szCs w:val="24"/>
         </w:rPr>
-        <w:t xml:space="preserve">Hôm nay, ngày </w:t>
-      </w:r>
-      <w:r>
-        <w:rPr>
-          <w:rFonts w:ascii="Times New Roman" w:hAnsi="Times New Roman"/>
-          <w:color w:val="000000" w:themeColor="text1"/>
-          <w:sz w:val="24"/>
-          <w:szCs w:val="24"/>
-        </w:rPr>
-        <w:t>{name}</w:t>
-      </w:r>
-      <w:r>
-        <w:rPr>
-          <w:rFonts w:ascii="Times New Roman" w:hAnsi="Times New Roman"/>
-          <w:color w:val="000000" w:themeColor="text1"/>
-          <w:sz w:val="24"/>
-          <w:szCs w:val="24"/>
-        </w:rPr>
-        <w:t xml:space="preserve"> tháng </w:t>
-      </w:r>
-      <w:r>
-        <w:rPr>
-          <w:rFonts w:ascii="Times New Roman" w:hAnsi="Times New Roman"/>
-          <w:color w:val="000000" w:themeColor="text1"/>
-          <w:sz w:val="24"/>
-          <w:szCs w:val="24"/>
-        </w:rPr>
-        <w:t>{email}</w:t>
-      </w:r>
-      <w:r>
-        <w:rPr>
-          <w:rFonts w:ascii="Times New Roman" w:hAnsi="Times New Roman"/>
-          <w:color w:val="000000" w:themeColor="text1"/>
-          <w:sz w:val="24"/>
-          <w:szCs w:val="24"/>
-        </w:rPr>
-        <w:t xml:space="preserve"> năm ............ tại: ............................................., Chúng tôi gồm:</w:t>
+        <w:t>Hôm nay, ngày ....... tháng ...... năm ............ tại: ............................................., Chúng tôi gồm:</w:t>
       </w:r>
     </w:p>
     <w:p>
@@ -399,31 +363,42 @@
       <w:r>
         <w:rPr>
           <w:rFonts w:ascii="Times New Roman" w:hAnsi="Times New Roman"/>
-          <w:color w:val="000000" w:themeColor="text1"/>
-          <w:sz w:val="24"/>
-          <w:szCs w:val="24"/>
-        </w:rPr>
-        <w:t xml:space="preserve"> </w:t>
-      </w:r>
-      <w:r>
-        <w:rPr>
-          <w:rFonts w:ascii="Times New Roman" w:hAnsi="Times New Roman"/>
-          <w:b/>
-          <w:color w:val="000000" w:themeColor="text1"/>
-          <w:sz w:val="24"/>
-          <w:szCs w:val="24"/>
-        </w:rPr>
-        <w:t>Ngân hàng Hợp tác Chi nhánh</w:t>
-      </w:r>
-      <w:r>
-        <w:rPr>
-          <w:rFonts w:ascii="Times New Roman" w:hAnsi="Times New Roman"/>
-          <w:b/>
-          <w:color w:val="000000" w:themeColor="text1"/>
-          <w:sz w:val="24"/>
-          <w:szCs w:val="24"/>
-        </w:rPr>
-        <w:t xml:space="preserve"> Kiên Giang:</w:t>
+          <w:b/>
+          <w:color w:val="000000" w:themeColor="text1"/>
+          <w:sz w:val="24"/>
+          <w:szCs w:val="24"/>
+        </w:rPr>
+        <w:t xml:space="preserve"> {</w:t>
+      </w:r>
+      <w:r>
+        <w:rPr>
+          <w:rFonts w:ascii="Times New Roman" w:hAnsi="Times New Roman"/>
+          <w:b/>
+          <w:color w:val="000000" w:themeColor="text1"/>
+          <w:sz w:val="24"/>
+          <w:szCs w:val="24"/>
+        </w:rPr>
+        <w:t>branch_name</w:t>
+      </w:r>
+      <w:r>
+        <w:rPr>
+          <w:rFonts w:ascii="Times New Roman" w:hAnsi="Times New Roman"/>
+          <w:b/>
+          <w:color w:val="000000" w:themeColor="text1"/>
+          <w:sz w:val="24"/>
+          <w:szCs w:val="24"/>
+        </w:rPr>
+        <w:t>}</w:t>
+      </w:r>
+      <w:r>
+        <w:rPr>
+          <w:rFonts w:ascii="Times New Roman" w:hAnsi="Times New Roman"/>
+          <w:b/>
+          <w:color w:val="000000" w:themeColor="text1"/>
+          <w:sz w:val="24"/>
+          <w:szCs w:val="24"/>
+        </w:rPr>
+        <w:t>:</w:t>
       </w:r>
     </w:p>
     <w:p>
@@ -466,7 +441,25 @@
           <w:sz w:val="24"/>
           <w:szCs w:val="24"/>
         </w:rPr>
-        <w:t>100 Nguyễn Trung Trực, P Vĩnh Bảo, Tp Rạch Giá, tỉnh Kiên Giang</w:t>
+        <w:t>{</w:t>
+      </w:r>
+      <w:r>
+        <w:rPr>
+          <w:rFonts w:ascii="Times New Roman" w:hAnsi="Times New Roman"/>
+          <w:color w:val="000000" w:themeColor="text1"/>
+          <w:sz w:val="24"/>
+          <w:szCs w:val="24"/>
+        </w:rPr>
+        <w:t>branch_address</w:t>
+      </w:r>
+      <w:r>
+        <w:rPr>
+          <w:rFonts w:ascii="Times New Roman" w:hAnsi="Times New Roman"/>
+          <w:color w:val="000000" w:themeColor="text1"/>
+          <w:sz w:val="24"/>
+          <w:szCs w:val="24"/>
+        </w:rPr>
+        <w:t>}</w:t>
       </w:r>
     </w:p>
     <w:p>
@@ -499,16 +492,25 @@
           <w:sz w:val="24"/>
           <w:szCs w:val="24"/>
         </w:rPr>
-        <w:t>02973942069</w:t>
-      </w:r>
-      <w:r>
-        <w:rPr>
-          <w:rFonts w:ascii="Times New Roman" w:hAnsi="Times New Roman"/>
-          <w:color w:val="000000" w:themeColor="text1"/>
-          <w:sz w:val="24"/>
-          <w:szCs w:val="24"/>
-        </w:rPr>
-        <w:t xml:space="preserve">  </w:t>
+        <w:t>{</w:t>
+      </w:r>
+      <w:r>
+        <w:rPr>
+          <w:rFonts w:ascii="Times New Roman" w:hAnsi="Times New Roman"/>
+          <w:color w:val="000000" w:themeColor="text1"/>
+          <w:sz w:val="24"/>
+          <w:szCs w:val="24"/>
+        </w:rPr>
+        <w:t>branch_phone</w:t>
+      </w:r>
+      <w:r>
+        <w:rPr>
+          <w:rFonts w:ascii="Times New Roman" w:hAnsi="Times New Roman"/>
+          <w:color w:val="000000" w:themeColor="text1"/>
+          <w:sz w:val="24"/>
+          <w:szCs w:val="24"/>
+        </w:rPr>
+        <w:t>}</w:t>
       </w:r>
     </w:p>
     <w:p>
@@ -552,7 +554,29 @@
           <w:sz w:val="24"/>
           <w:szCs w:val="24"/>
         </w:rPr>
-        <w:t>HUỲNH VĂN HOÀ</w:t>
+        <w:t>{</w:t>
+      </w:r>
+      <w:r>
+        <w:rPr>
+          <w:rFonts w:ascii="Times New Roman" w:hAnsi="Times New Roman"/>
+          <w:b/>
+          <w:bCs/>
+          <w:color w:val="000000" w:themeColor="text1"/>
+          <w:sz w:val="24"/>
+          <w:szCs w:val="24"/>
+        </w:rPr>
+        <w:t>bank_representative_name</w:t>
+      </w:r>
+      <w:r>
+        <w:rPr>
+          <w:rFonts w:ascii="Times New Roman" w:hAnsi="Times New Roman"/>
+          <w:b/>
+          <w:bCs/>
+          <w:color w:val="000000" w:themeColor="text1"/>
+          <w:sz w:val="24"/>
+          <w:szCs w:val="24"/>
+        </w:rPr>
+        <w:t>}</w:t>
       </w:r>
     </w:p>
     <w:p>
@@ -583,11 +607,31 @@
       <w:r>
         <w:rPr>
           <w:rFonts w:ascii="Times New Roman" w:hAnsi="Times New Roman"/>
-          <w:color w:val="000000" w:themeColor="text1"/>
-          <w:sz w:val="24"/>
-          <w:szCs w:val="24"/>
-        </w:rPr>
-        <w:t>Giám Đốc l</w:t>
+          <w:b/>
+          <w:bCs/>
+          <w:color w:val="000000" w:themeColor="text1"/>
+          <w:sz w:val="24"/>
+          <w:szCs w:val="24"/>
+        </w:rPr>
+        <w:t>{bank_representative_id_position}</w:t>
+      </w:r>
+      <w:r>
+        <w:rPr>
+          <w:rFonts w:ascii="Times New Roman" w:hAnsi="Times New Roman"/>
+          <w:color w:val="000000" w:themeColor="text1"/>
+          <w:sz w:val="24"/>
+          <w:szCs w:val="24"/>
+        </w:rPr>
+        <w:t xml:space="preserve"> </w:t>
+      </w:r>
+      <w:r>
+        <w:rPr>
+          <w:rFonts w:ascii="Times New Roman" w:hAnsi="Times New Roman"/>
+          <w:color w:val="000000" w:themeColor="text1"/>
+          <w:sz w:val="24"/>
+          <w:szCs w:val="24"/>
+        </w:rPr>
+        <w:t>l</w:t>
       </w:r>
       <w:r>
         <w:rPr>
@@ -603,6 +647,8 @@
       <w:pPr>
         <w:pStyle w:val="BodyText"/>
         <w:tabs>
+          <w:tab w:val="left" w:pos="5812"/>
+          <w:tab w:val="left" w:pos="6804"/>
           <w:tab w:val="left" w:leader="dot" w:pos="9072"/>
         </w:tabs>
         <w:ind w:firstLine="510"/>
@@ -645,53 +691,130 @@
           <w:sz w:val="24"/>
           <w:szCs w:val="24"/>
         </w:rPr>
-        <w:t>Ông/bà:……</w:t>
-      </w:r>
-      <w:r>
-        <w:rPr>
-          <w:rFonts w:ascii="Times New Roman" w:hAnsi="Times New Roman"/>
-          <w:color w:val="000000" w:themeColor="text1"/>
-          <w:sz w:val="24"/>
-          <w:szCs w:val="24"/>
-        </w:rPr>
-        <w:t>…………………………………</w:t>
-      </w:r>
-      <w:r>
-        <w:rPr>
-          <w:rFonts w:ascii="Times New Roman" w:hAnsi="Times New Roman"/>
-          <w:color w:val="000000" w:themeColor="text1"/>
-          <w:sz w:val="24"/>
-          <w:szCs w:val="24"/>
-        </w:rPr>
-        <w:t>…………</w:t>
-      </w:r>
-      <w:r>
-        <w:rPr>
-          <w:rFonts w:ascii="Times New Roman" w:hAnsi="Times New Roman"/>
-          <w:b/>
-          <w:bCs/>
-          <w:color w:val="000000" w:themeColor="text1"/>
-          <w:sz w:val="24"/>
-          <w:szCs w:val="24"/>
-        </w:rPr>
-        <w:t xml:space="preserve">   </w:t>
-      </w:r>
-      <w:r>
-        <w:rPr>
-          <w:rFonts w:ascii="Times New Roman" w:hAnsi="Times New Roman"/>
-          <w:bCs/>
-          <w:color w:val="000000" w:themeColor="text1"/>
-          <w:sz w:val="24"/>
-          <w:szCs w:val="24"/>
-        </w:rPr>
-        <w:t>Năm sinh:………</w:t>
+        <w:t>Ông/bà:</w:t>
+      </w:r>
+      <w:r>
+        <w:rPr>
+          <w:rFonts w:ascii="Times New Roman" w:hAnsi="Times New Roman"/>
+          <w:color w:val="000000" w:themeColor="text1"/>
+          <w:sz w:val="24"/>
+          <w:szCs w:val="24"/>
+        </w:rPr>
+        <w:t xml:space="preserve"> </w:t>
+      </w:r>
+      <w:r>
+        <w:rPr>
+          <w:rFonts w:ascii="Times New Roman" w:hAnsi="Times New Roman"/>
+          <w:b/>
+          <w:bCs/>
+          <w:color w:val="000000" w:themeColor="text1"/>
+          <w:sz w:val="24"/>
+          <w:szCs w:val="24"/>
+        </w:rPr>
+        <w:t>{rep_name</w:t>
+      </w:r>
+      <w:r>
+        <w:rPr>
+          <w:rFonts w:ascii="Times New Roman" w:hAnsi="Times New Roman"/>
+          <w:b/>
+          <w:bCs/>
+          <w:color w:val="000000" w:themeColor="text1"/>
+          <w:sz w:val="24"/>
+          <w:szCs w:val="24"/>
+        </w:rPr>
+        <w:t>}</w:t>
+      </w:r>
+      <w:r>
+        <w:rPr>
+          <w:rFonts w:ascii="Times New Roman" w:hAnsi="Times New Roman"/>
+          <w:b/>
+          <w:bCs/>
+          <w:color w:val="000000" w:themeColor="text1"/>
+          <w:sz w:val="24"/>
+          <w:szCs w:val="24"/>
+        </w:rPr>
+        <w:tab/>
+      </w:r>
+      <w:r>
+        <w:rPr>
+          <w:rFonts w:ascii="Times New Roman" w:hAnsi="Times New Roman"/>
+          <w:b/>
+          <w:bCs/>
+          <w:color w:val="000000" w:themeColor="text1"/>
+          <w:sz w:val="24"/>
+          <w:szCs w:val="24"/>
+        </w:rPr>
+        <w:tab/>
+      </w:r>
+      <w:r>
+        <w:rPr>
+          <w:rFonts w:ascii="Times New Roman" w:hAnsi="Times New Roman"/>
+          <w:b/>
+          <w:bCs/>
+          <w:color w:val="000000" w:themeColor="text1"/>
+          <w:sz w:val="24"/>
+          <w:szCs w:val="24"/>
+        </w:rPr>
+        <w:t>-</w:t>
+      </w:r>
+      <w:r>
+        <w:rPr>
+          <w:rFonts w:ascii="Times New Roman" w:hAnsi="Times New Roman"/>
+          <w:b/>
+          <w:bCs/>
+          <w:color w:val="000000" w:themeColor="text1"/>
+          <w:sz w:val="24"/>
+          <w:szCs w:val="24"/>
+        </w:rPr>
+        <w:t xml:space="preserve"> </w:t>
+      </w:r>
+      <w:r>
+        <w:rPr>
+          <w:rFonts w:ascii="Times New Roman" w:hAnsi="Times New Roman"/>
+          <w:bCs/>
+          <w:color w:val="000000" w:themeColor="text1"/>
+          <w:sz w:val="24"/>
+          <w:szCs w:val="24"/>
+        </w:rPr>
+        <w:t>Năm sinh:</w:t>
+      </w:r>
+      <w:r>
+        <w:rPr>
+          <w:rFonts w:ascii="Times New Roman" w:hAnsi="Times New Roman"/>
+          <w:bCs/>
+          <w:color w:val="000000" w:themeColor="text1"/>
+          <w:sz w:val="24"/>
+          <w:szCs w:val="24"/>
+        </w:rPr>
+        <w:t xml:space="preserve"> {</w:t>
+      </w:r>
+      <w:r>
+        <w:rPr>
+          <w:rFonts w:ascii="Times New Roman" w:hAnsi="Times New Roman"/>
+          <w:bCs/>
+          <w:color w:val="000000" w:themeColor="text1"/>
+          <w:sz w:val="24"/>
+          <w:szCs w:val="24"/>
+        </w:rPr>
+        <w:t>rep_birth_date</w:t>
+      </w:r>
+      <w:r>
+        <w:rPr>
+          <w:rFonts w:ascii="Times New Roman" w:hAnsi="Times New Roman"/>
+          <w:bCs/>
+          <w:color w:val="000000" w:themeColor="text1"/>
+          <w:sz w:val="24"/>
+          <w:szCs w:val="24"/>
+        </w:rPr>
+        <w:t>}</w:t>
       </w:r>
     </w:p>
     <w:p>
       <w:pPr>
         <w:pStyle w:val="BodyText"/>
         <w:tabs>
-          <w:tab w:val="right" w:leader="dot" w:pos="9639"/>
+          <w:tab w:val="left" w:pos="3969"/>
+          <w:tab w:val="left" w:pos="6804"/>
         </w:tabs>
         <w:ind w:firstLine="510"/>
         <w:rPr>
@@ -862,7 +985,37 @@
           <w:sz w:val="24"/>
           <w:szCs w:val="24"/>
         </w:rPr>
-        <w:t>Số CMT/CCCD:………………..Nơi cấp:……………………….. Ngày cấp:…………</w:t>
+        <w:t>Số CMT/CCCD</w:t>
+      </w:r>
+      <w:r>
+        <w:rPr>
+          <w:rFonts w:ascii="Times New Roman" w:hAnsi="Times New Roman"/>
+          <w:bCs/>
+          <w:color w:val="000000" w:themeColor="text1"/>
+          <w:sz w:val="24"/>
+          <w:szCs w:val="24"/>
+        </w:rPr>
+        <w:t>: {</w:t>
+      </w:r>
+      <w:r>
+        <w:rPr>
+          <w:rFonts w:ascii="Times New Roman" w:hAnsi="Times New Roman"/>
+          <w:bCs/>
+          <w:color w:val="000000" w:themeColor="text1"/>
+          <w:sz w:val="24"/>
+          <w:szCs w:val="24"/>
+        </w:rPr>
+        <w:t>rep_id_number</w:t>
+      </w:r>
+      <w:r>
+        <w:rPr>
+          <w:rFonts w:ascii="Times New Roman" w:hAnsi="Times New Roman"/>
+          <w:bCs/>
+          <w:color w:val="000000" w:themeColor="text1"/>
+          <w:sz w:val="24"/>
+          <w:szCs w:val="24"/>
+        </w:rPr>
+        <w:t>}</w:t>
       </w:r>
       <w:r>
         <w:rPr>
@@ -873,6 +1026,143 @@
           <w:szCs w:val="24"/>
         </w:rPr>
         <w:tab/>
+      </w:r>
+      <w:r>
+        <w:rPr>
+          <w:rFonts w:ascii="Times New Roman" w:hAnsi="Times New Roman"/>
+          <w:bCs/>
+          <w:color w:val="000000" w:themeColor="text1"/>
+          <w:sz w:val="24"/>
+          <w:szCs w:val="24"/>
+        </w:rPr>
+        <w:tab/>
+      </w:r>
+      <w:r>
+        <w:rPr>
+          <w:rFonts w:ascii="Times New Roman" w:hAnsi="Times New Roman"/>
+          <w:bCs/>
+          <w:color w:val="000000" w:themeColor="text1"/>
+          <w:sz w:val="24"/>
+          <w:szCs w:val="24"/>
+        </w:rPr>
+        <w:t>-</w:t>
+      </w:r>
+      <w:r>
+        <w:rPr>
+          <w:rFonts w:ascii="Times New Roman" w:hAnsi="Times New Roman"/>
+          <w:bCs/>
+          <w:color w:val="000000" w:themeColor="text1"/>
+          <w:sz w:val="24"/>
+          <w:szCs w:val="24"/>
+        </w:rPr>
+        <w:t xml:space="preserve"> </w:t>
+      </w:r>
+      <w:r>
+        <w:rPr>
+          <w:rFonts w:ascii="Times New Roman" w:hAnsi="Times New Roman"/>
+          <w:bCs/>
+          <w:color w:val="000000" w:themeColor="text1"/>
+          <w:sz w:val="24"/>
+          <w:szCs w:val="24"/>
+        </w:rPr>
+        <w:t>Ngày cấp</w:t>
+      </w:r>
+      <w:r>
+        <w:rPr>
+          <w:rFonts w:ascii="Times New Roman" w:hAnsi="Times New Roman"/>
+          <w:bCs/>
+          <w:color w:val="000000" w:themeColor="text1"/>
+          <w:sz w:val="24"/>
+          <w:szCs w:val="24"/>
+        </w:rPr>
+        <w:t>: {</w:t>
+      </w:r>
+      <w:r>
+        <w:rPr>
+          <w:rFonts w:ascii="Times New Roman" w:hAnsi="Times New Roman"/>
+          <w:bCs/>
+          <w:color w:val="000000" w:themeColor="text1"/>
+          <w:sz w:val="24"/>
+          <w:szCs w:val="24"/>
+        </w:rPr>
+        <w:t>rep_id_date</w:t>
+      </w:r>
+      <w:r>
+        <w:rPr>
+          <w:rFonts w:ascii="Times New Roman" w:hAnsi="Times New Roman"/>
+          <w:bCs/>
+          <w:color w:val="000000" w:themeColor="text1"/>
+          <w:sz w:val="24"/>
+          <w:szCs w:val="24"/>
+        </w:rPr>
+        <w:t>}</w:t>
+      </w:r>
+    </w:p>
+    <w:p>
+      <w:pPr>
+        <w:pStyle w:val="BodyText"/>
+        <w:tabs>
+          <w:tab w:val="left" w:pos="3969"/>
+          <w:tab w:val="left" w:pos="6804"/>
+        </w:tabs>
+        <w:ind w:firstLine="510"/>
+        <w:rPr>
+          <w:rFonts w:ascii="Times New Roman" w:hAnsi="Times New Roman"/>
+          <w:bCs/>
+          <w:color w:val="000000" w:themeColor="text1"/>
+          <w:sz w:val="24"/>
+          <w:szCs w:val="24"/>
+        </w:rPr>
+      </w:pPr>
+      <w:r>
+        <w:rPr>
+          <w:rFonts w:ascii="Times New Roman" w:hAnsi="Times New Roman"/>
+          <w:bCs/>
+          <w:color w:val="000000" w:themeColor="text1"/>
+          <w:sz w:val="24"/>
+          <w:szCs w:val="24"/>
+        </w:rPr>
+        <w:t>Nơi cấp:</w:t>
+      </w:r>
+      <w:r>
+        <w:rPr>
+          <w:rFonts w:ascii="Times New Roman" w:hAnsi="Times New Roman"/>
+          <w:bCs/>
+          <w:color w:val="000000" w:themeColor="text1"/>
+          <w:sz w:val="24"/>
+          <w:szCs w:val="24"/>
+        </w:rPr>
+        <w:t xml:space="preserve"> </w:t>
+      </w:r>
+      <w:r>
+        <w:rPr>
+          <w:rFonts w:ascii="Times New Roman" w:hAnsi="Times New Roman"/>
+          <w:bCs/>
+          <w:color w:val="000000" w:themeColor="text1"/>
+          <w:sz w:val="24"/>
+          <w:szCs w:val="24"/>
+        </w:rPr>
+        <w:t>{</w:t>
+      </w:r>
+      <w:r>
+        <w:rPr>
+          <w:rFonts w:ascii="Times New Roman" w:hAnsi="Times New Roman"/>
+          <w:bCs/>
+          <w:color w:val="000000" w:themeColor="text1"/>
+          <w:sz w:val="24"/>
+          <w:szCs w:val="24"/>
+        </w:rPr>
+        <w:t>rep_id_by</w:t>
+      </w:r>
+      <w:r>
+        <w:rPr>
+          <w:rFonts w:ascii="Times New Roman" w:hAnsi="Times New Roman"/>
+          <w:bCs/>
+          <w:color w:val="000000" w:themeColor="text1"/>
+          <w:sz w:val="24"/>
+          <w:szCs w:val="24"/>
+        </w:rPr>
+        <w:t>}</w:t>
       </w:r>
     </w:p>
     <w:p>
@@ -905,8 +1195,122 @@
           <w:sz w:val="24"/>
           <w:szCs w:val="24"/>
         </w:rPr>
+        <w:t xml:space="preserve"> {</w:t>
+      </w:r>
+      <w:r>
+        <w:rPr>
+          <w:rFonts w:ascii="Times New Roman" w:hAnsi="Times New Roman"/>
+          <w:color w:val="000000" w:themeColor="text1"/>
+          <w:sz w:val="24"/>
+          <w:szCs w:val="24"/>
+        </w:rPr>
+        <w:t>rep_address</w:t>
+      </w:r>
+      <w:r>
+        <w:rPr>
+          <w:rFonts w:ascii="Times New Roman" w:hAnsi="Times New Roman"/>
+          <w:color w:val="000000" w:themeColor="text1"/>
+          <w:sz w:val="24"/>
+          <w:szCs w:val="24"/>
+        </w:rPr>
+        <w:t>}</w:t>
+      </w:r>
+    </w:p>
+    <w:p>
+      <w:pPr>
+        <w:pStyle w:val="BodyText"/>
+        <w:tabs>
+          <w:tab w:val="left" w:pos="4820"/>
+          <w:tab w:val="right" w:leader="dot" w:pos="9639"/>
+        </w:tabs>
+        <w:ind w:firstLine="510"/>
+        <w:rPr>
+          <w:rFonts w:ascii="Times New Roman" w:hAnsi="Times New Roman"/>
+          <w:color w:val="000000" w:themeColor="text1"/>
+          <w:sz w:val="24"/>
+          <w:szCs w:val="24"/>
+        </w:rPr>
+      </w:pPr>
+      <w:r>
+        <w:rPr>
+          <w:rFonts w:ascii="Times New Roman" w:hAnsi="Times New Roman"/>
+          <w:color w:val="000000" w:themeColor="text1"/>
+          <w:sz w:val="24"/>
+          <w:szCs w:val="24"/>
+        </w:rPr>
+        <w:t>Điện thoại</w:t>
+      </w:r>
+      <w:r>
+        <w:rPr>
+          <w:rFonts w:ascii="Times New Roman" w:hAnsi="Times New Roman"/>
+          <w:color w:val="000000" w:themeColor="text1"/>
+          <w:sz w:val="24"/>
+          <w:szCs w:val="24"/>
+        </w:rPr>
+        <w:t>: {</w:t>
+      </w:r>
+      <w:r>
+        <w:rPr>
+          <w:rFonts w:ascii="Times New Roman" w:hAnsi="Times New Roman"/>
+          <w:color w:val="000000" w:themeColor="text1"/>
+          <w:sz w:val="24"/>
+          <w:szCs w:val="24"/>
+        </w:rPr>
+        <w:t>rep_phone</w:t>
+      </w:r>
+      <w:r>
+        <w:rPr>
+          <w:rFonts w:ascii="Times New Roman" w:hAnsi="Times New Roman"/>
+          <w:color w:val="000000" w:themeColor="text1"/>
+          <w:sz w:val="24"/>
+          <w:szCs w:val="24"/>
+        </w:rPr>
+        <w:t>}</w:t>
+      </w:r>
+      <w:r>
+        <w:rPr>
+          <w:rFonts w:ascii="Times New Roman" w:hAnsi="Times New Roman"/>
+          <w:color w:val="000000" w:themeColor="text1"/>
+          <w:sz w:val="24"/>
+          <w:szCs w:val="24"/>
+        </w:rPr>
+        <w:t xml:space="preserve">                           </w:t>
+      </w:r>
+      <w:r>
+        <w:rPr>
+          <w:rFonts w:ascii="Times New Roman" w:hAnsi="Times New Roman"/>
+          <w:color w:val="000000" w:themeColor="text1"/>
+          <w:sz w:val="24"/>
+          <w:szCs w:val="24"/>
+        </w:rPr>
         <w:tab/>
-        <w:t>……</w:t>
+      </w:r>
+      <w:r>
+        <w:rPr>
+          <w:rFonts w:ascii="Times New Roman" w:hAnsi="Times New Roman"/>
+          <w:color w:val="000000" w:themeColor="text1"/>
+          <w:sz w:val="24"/>
+          <w:szCs w:val="24"/>
+        </w:rPr>
+        <w:t xml:space="preserve">- </w:t>
+      </w:r>
+      <w:r>
+        <w:rPr>
+          <w:rFonts w:ascii="Times New Roman" w:hAnsi="Times New Roman"/>
+          <w:color w:val="000000" w:themeColor="text1"/>
+          <w:sz w:val="24"/>
+          <w:szCs w:val="24"/>
+        </w:rPr>
+        <w:t>Fax</w:t>
+      </w:r>
+      <w:r>
+        <w:rPr>
+          <w:rFonts w:ascii="Times New Roman" w:hAnsi="Times New Roman"/>
+          <w:color w:val="000000" w:themeColor="text1"/>
+          <w:sz w:val="24"/>
+          <w:szCs w:val="24"/>
+        </w:rPr>
+        <w:tab/>
       </w:r>
     </w:p>
     <w:p>
@@ -930,16 +1334,27 @@
           <w:sz w:val="24"/>
           <w:szCs w:val="24"/>
         </w:rPr>
-        <w:t>Điện thoại: .............................  Fax…………………………………………………….</w:t>
-      </w:r>
-      <w:r>
-        <w:rPr>
-          <w:rFonts w:ascii="Times New Roman" w:hAnsi="Times New Roman"/>
-          <w:color w:val="000000" w:themeColor="text1"/>
-          <w:sz w:val="24"/>
-          <w:szCs w:val="24"/>
-        </w:rPr>
-        <w:tab/>
+        <w:t>Đơn vị công tác:</w:t>
+      </w:r>
+      <w:r>
+        <w:rPr>
+          <w:rFonts w:ascii="Times New Roman" w:hAnsi="Times New Roman"/>
+          <w:color w:val="000000" w:themeColor="text1"/>
+          <w:sz w:val="24"/>
+          <w:szCs w:val="24"/>
+        </w:rPr>
+        <w:t xml:space="preserve"> </w:t>
+      </w:r>
+      <w:r>
+        <w:rPr>
+          <w:rFonts w:ascii="Times New Roman" w:hAnsi="Times New Roman"/>
+          <w:b/>
+          <w:bCs/>
+          <w:color w:val="000000" w:themeColor="text1"/>
+          <w:sz w:val="24"/>
+          <w:szCs w:val="24"/>
+        </w:rPr>
+        <w:t>{unit_name}</w:t>
       </w:r>
     </w:p>
     <w:p>
@@ -963,16 +1378,25 @@
           <w:sz w:val="24"/>
           <w:szCs w:val="24"/>
         </w:rPr>
-        <w:t>Đơn vị công tác:</w:t>
-      </w:r>
-      <w:r>
-        <w:rPr>
-          <w:rFonts w:ascii="Times New Roman" w:hAnsi="Times New Roman"/>
-          <w:color w:val="000000" w:themeColor="text1"/>
-          <w:sz w:val="24"/>
-          <w:szCs w:val="24"/>
-        </w:rPr>
-        <w:tab/>
+        <w:t>Chức vụ:</w:t>
+      </w:r>
+      <w:r>
+        <w:rPr>
+          <w:rFonts w:ascii="Times New Roman" w:hAnsi="Times New Roman"/>
+          <w:color w:val="000000" w:themeColor="text1"/>
+          <w:sz w:val="24"/>
+          <w:szCs w:val="24"/>
+        </w:rPr>
+        <w:t xml:space="preserve"> </w:t>
+      </w:r>
+      <w:r>
+        <w:rPr>
+          <w:rFonts w:ascii="Times New Roman" w:hAnsi="Times New Roman"/>
+          <w:color w:val="000000" w:themeColor="text1"/>
+          <w:sz w:val="24"/>
+          <w:szCs w:val="24"/>
+        </w:rPr>
+        <w:t>{rep_position}</w:t>
       </w:r>
     </w:p>
     <w:p>
@@ -996,17 +1420,34 @@
           <w:sz w:val="24"/>
           <w:szCs w:val="24"/>
         </w:rPr>
-        <w:t xml:space="preserve">Chức vụ: </w:t>
-      </w:r>
-      <w:r>
-        <w:rPr>
-          <w:rFonts w:ascii="Times New Roman" w:hAnsi="Times New Roman"/>
-          <w:color w:val="000000" w:themeColor="text1"/>
-          <w:sz w:val="24"/>
-          <w:szCs w:val="24"/>
-        </w:rPr>
-        <w:tab/>
-        <w:t>………………….</w:t>
+        <w:t xml:space="preserve">Số tài khoản: </w:t>
+      </w:r>
+      <w:r>
+        <w:rPr>
+          <w:rFonts w:ascii="Times New Roman" w:hAnsi="Times New Roman"/>
+          <w:color w:val="000000" w:themeColor="text1"/>
+          <w:sz w:val="24"/>
+          <w:szCs w:val="24"/>
+        </w:rPr>
+        <w:t>{</w:t>
+      </w:r>
+      <w:r>
+        <w:rPr>
+          <w:rFonts w:ascii="Times New Roman" w:hAnsi="Times New Roman"/>
+          <w:color w:val="000000" w:themeColor="text1"/>
+          <w:sz w:val="24"/>
+          <w:szCs w:val="24"/>
+        </w:rPr>
+        <w:t>rep_bank_number</w:t>
+      </w:r>
+      <w:r>
+        <w:rPr>
+          <w:rFonts w:ascii="Times New Roman" w:hAnsi="Times New Roman"/>
+          <w:color w:val="000000" w:themeColor="text1"/>
+          <w:sz w:val="24"/>
+          <w:szCs w:val="24"/>
+        </w:rPr>
+        <w:t>}</w:t>
       </w:r>
     </w:p>
     <w:p>
@@ -1030,17 +1471,34 @@
           <w:sz w:val="24"/>
           <w:szCs w:val="24"/>
         </w:rPr>
-        <w:t xml:space="preserve">Số tài khoản: </w:t>
-      </w:r>
-      <w:r>
-        <w:rPr>
-          <w:rFonts w:ascii="Times New Roman" w:hAnsi="Times New Roman"/>
-          <w:color w:val="000000" w:themeColor="text1"/>
-          <w:sz w:val="24"/>
-          <w:szCs w:val="24"/>
-        </w:rPr>
-        <w:tab/>
-        <w:t>………………….</w:t>
+        <w:t>Tại ngân hàng:</w:t>
+      </w:r>
+      <w:r>
+        <w:rPr>
+          <w:rFonts w:ascii="Times New Roman" w:hAnsi="Times New Roman"/>
+          <w:color w:val="000000" w:themeColor="text1"/>
+          <w:sz w:val="24"/>
+          <w:szCs w:val="24"/>
+        </w:rPr>
+        <w:t xml:space="preserve"> {</w:t>
+      </w:r>
+      <w:r>
+        <w:rPr>
+          <w:rFonts w:ascii="Times New Roman" w:hAnsi="Times New Roman"/>
+          <w:color w:val="000000" w:themeColor="text1"/>
+          <w:sz w:val="24"/>
+          <w:szCs w:val="24"/>
+        </w:rPr>
+        <w:t>rep_bank_name</w:t>
+      </w:r>
+      <w:r>
+        <w:rPr>
+          <w:rFonts w:ascii="Times New Roman" w:hAnsi="Times New Roman"/>
+          <w:color w:val="000000" w:themeColor="text1"/>
+          <w:sz w:val="24"/>
+          <w:szCs w:val="24"/>
+        </w:rPr>
+        <w:t>}</w:t>
       </w:r>
     </w:p>
     <w:p>
@@ -1064,40 +1522,6 @@
           <w:sz w:val="24"/>
           <w:szCs w:val="24"/>
         </w:rPr>
-        <w:t>Tại ngân hàng:</w:t>
-      </w:r>
-      <w:r>
-        <w:rPr>
-          <w:rFonts w:ascii="Times New Roman" w:hAnsi="Times New Roman"/>
-          <w:color w:val="000000" w:themeColor="text1"/>
-          <w:sz w:val="24"/>
-          <w:szCs w:val="24"/>
-        </w:rPr>
-        <w:tab/>
-        <w:t>………………….</w:t>
-      </w:r>
-    </w:p>
-    <w:p>
-      <w:pPr>
-        <w:pStyle w:val="BodyText"/>
-        <w:tabs>
-          <w:tab w:val="right" w:leader="dot" w:pos="9639"/>
-        </w:tabs>
-        <w:ind w:firstLine="510"/>
-        <w:rPr>
-          <w:rFonts w:ascii="Times New Roman" w:hAnsi="Times New Roman"/>
-          <w:color w:val="000000" w:themeColor="text1"/>
-          <w:sz w:val="24"/>
-          <w:szCs w:val="24"/>
-        </w:rPr>
-      </w:pPr>
-      <w:r>
-        <w:rPr>
-          <w:rFonts w:ascii="Times New Roman" w:hAnsi="Times New Roman"/>
-          <w:color w:val="000000" w:themeColor="text1"/>
-          <w:sz w:val="24"/>
-          <w:szCs w:val="24"/>
-        </w:rPr>
         <w:t xml:space="preserve">Mã số thuế: </w:t>
       </w:r>
       <w:r>
@@ -1107,8 +1531,25 @@
           <w:sz w:val="24"/>
           <w:szCs w:val="24"/>
         </w:rPr>
-        <w:tab/>
-        <w:t>………………….</w:t>
+        <w:t>{</w:t>
+      </w:r>
+      <w:r>
+        <w:rPr>
+          <w:rFonts w:ascii="Times New Roman" w:hAnsi="Times New Roman"/>
+          <w:color w:val="000000" w:themeColor="text1"/>
+          <w:sz w:val="24"/>
+          <w:szCs w:val="24"/>
+        </w:rPr>
+        <w:t>rep_tax_code</w:t>
+      </w:r>
+      <w:r>
+        <w:rPr>
+          <w:rFonts w:ascii="Times New Roman" w:hAnsi="Times New Roman"/>
+          <w:color w:val="000000" w:themeColor="text1"/>
+          <w:sz w:val="24"/>
+          <w:szCs w:val="24"/>
+        </w:rPr>
+        <w:t>}</w:t>
       </w:r>
     </w:p>
     <w:p>

</xml_diff>